<commit_message>
Introduction + Updated Cover
</commit_message>
<xml_diff>
--- a/Report/Cover.docx
+++ b/Report/Cover.docx
@@ -25,6 +25,16 @@
           <w:szCs w:val="28"/>
         </w:rPr>
       </w:pPr>
+      <w:r>
+        <w:rPr>
+          <w:rFonts w:ascii="Times New Roman" w:eastAsia="Times New Roman" w:hAnsi="Times New Roman" w:cs="Times New Roman"/>
+          <w:sz w:val="28"/>
+          <w:szCs w:val="28"/>
+        </w:rPr>
+        <w:t xml:space="preserve">B. Tech. </w:t>
+      </w:r>
+      <w:bookmarkStart w:id="0" w:name="_GoBack"/>
+      <w:bookmarkEnd w:id="0"/>
       <w:r>
         <w:rPr>
           <w:rFonts w:ascii="Times New Roman" w:eastAsia="Times New Roman" w:hAnsi="Times New Roman" w:cs="Times New Roman"/>
@@ -98,7 +108,7 @@
           </mc:Choice>
           <mc:Fallback>
             <w:pict>
-              <v:shapetype w14:anchorId="200F3F81" id="_x0000_t32" coordsize="21600,21600" o:spt="32" o:oned="t" path="m,l21600,21600e" filled="f">
+              <v:shapetype w14:anchorId="5A55644F" id="_x0000_t32" coordsize="21600,21600" o:spt="32" o:oned="t" path="m,l21600,21600e" filled="f">
                 <v:path arrowok="t" fillok="f" o:connecttype="none"/>
                 <o:lock v:ext="edit" shapetype="t"/>
               </v:shapetype>
@@ -253,21 +263,38 @@
       <w:pPr>
         <w:widowControl w:val="0"/>
         <w:spacing w:before="120" w:after="120" w:line="240" w:lineRule="auto"/>
-        <w:jc w:val="center"/>
-        <w:rPr>
-          <w:rFonts w:ascii="Times New Roman" w:eastAsia="Times New Roman" w:hAnsi="Times New Roman" w:cs="Times New Roman"/>
-          <w:sz w:val="24"/>
-          <w:szCs w:val="24"/>
-        </w:rPr>
-      </w:pPr>
-      <w:r>
-        <w:rPr>
-          <w:rFonts w:ascii="Times New Roman" w:eastAsia="Times New Roman" w:hAnsi="Times New Roman" w:cs="Times New Roman"/>
-          <w:sz w:val="28"/>
-          <w:szCs w:val="28"/>
-          <w:highlight w:val="white"/>
-        </w:rPr>
-        <w:t>Aman Srivastava</w:t>
+        <w:rPr>
+          <w:rFonts w:ascii="Times New Roman" w:eastAsia="Times New Roman" w:hAnsi="Times New Roman" w:cs="Times New Roman"/>
+          <w:sz w:val="24"/>
+          <w:szCs w:val="24"/>
+        </w:rPr>
+      </w:pPr>
+      <w:r>
+        <w:rPr>
+          <w:rFonts w:ascii="Times New Roman" w:eastAsia="Times New Roman" w:hAnsi="Times New Roman" w:cs="Times New Roman"/>
+          <w:sz w:val="28"/>
+          <w:szCs w:val="28"/>
+          <w:highlight w:val="white"/>
+        </w:rPr>
+        <w:t>Aman S</w:t>
+      </w:r>
+      <w:r>
+        <w:rPr>
+          <w:rFonts w:ascii="Times New Roman" w:eastAsia="Times New Roman" w:hAnsi="Times New Roman" w:cs="Times New Roman"/>
+          <w:sz w:val="28"/>
+          <w:szCs w:val="28"/>
+          <w:highlight w:val="white"/>
+        </w:rPr>
+        <w:t>h</w:t>
+      </w:r>
+      <w:r>
+        <w:rPr>
+          <w:rFonts w:ascii="Times New Roman" w:eastAsia="Times New Roman" w:hAnsi="Times New Roman" w:cs="Times New Roman"/>
+          <w:sz w:val="28"/>
+          <w:szCs w:val="28"/>
+          <w:highlight w:val="white"/>
+        </w:rPr>
+        <w:t>rivastava</w:t>
       </w:r>
       <w:r>
         <w:rPr>
@@ -286,6 +313,25 @@
           <w:highlight w:val="white"/>
         </w:rPr>
         <w:tab/>
+        <w:t xml:space="preserve">          </w:t>
+      </w:r>
+      <w:r>
+        <w:rPr>
+          <w:rFonts w:ascii="Times New Roman" w:eastAsia="Times New Roman" w:hAnsi="Times New Roman" w:cs="Times New Roman"/>
+          <w:sz w:val="28"/>
+          <w:szCs w:val="28"/>
+          <w:highlight w:val="white"/>
+        </w:rPr>
+        <w:t xml:space="preserve"> </w:t>
+      </w:r>
+      <w:r>
+        <w:rPr>
+          <w:rFonts w:ascii="Times New Roman" w:eastAsia="Times New Roman" w:hAnsi="Times New Roman" w:cs="Times New Roman"/>
+          <w:sz w:val="28"/>
+          <w:szCs w:val="28"/>
+          <w:highlight w:val="white"/>
+        </w:rPr>
+        <w:t>Mihir Ujjwal Rana</w:t>
       </w:r>
       <w:r>
         <w:rPr>
@@ -295,7 +341,6 @@
           <w:highlight w:val="white"/>
         </w:rPr>
         <w:tab/>
-        <w:t xml:space="preserve">  Mihir Ujjwal Rana</w:t>
       </w:r>
       <w:r>
         <w:rPr>
@@ -305,49 +350,58 @@
           <w:highlight w:val="white"/>
         </w:rPr>
         <w:tab/>
-      </w:r>
-      <w:r>
-        <w:rPr>
-          <w:rFonts w:ascii="Times New Roman" w:eastAsia="Times New Roman" w:hAnsi="Times New Roman" w:cs="Times New Roman"/>
-          <w:sz w:val="28"/>
-          <w:szCs w:val="28"/>
-          <w:highlight w:val="white"/>
+        <w:t xml:space="preserve">    </w:t>
+      </w:r>
+      <w:r>
+        <w:rPr>
+          <w:rFonts w:ascii="Times New Roman" w:eastAsia="Times New Roman" w:hAnsi="Times New Roman" w:cs="Times New Roman"/>
+          <w:sz w:val="28"/>
+          <w:szCs w:val="28"/>
+          <w:highlight w:val="white"/>
+        </w:rPr>
+        <w:t xml:space="preserve">     </w:t>
+      </w:r>
+      <w:r>
+        <w:rPr>
+          <w:rFonts w:ascii="Times New Roman" w:eastAsia="Times New Roman" w:hAnsi="Times New Roman" w:cs="Times New Roman"/>
+          <w:sz w:val="28"/>
+          <w:szCs w:val="28"/>
+          <w:highlight w:val="white"/>
+        </w:rPr>
+        <w:t>Yash Sharma</w:t>
+      </w:r>
+    </w:p>
+    <w:p>
+      <w:pPr>
+        <w:rPr>
+          <w:rFonts w:ascii="Times New Roman" w:eastAsia="Times New Roman" w:hAnsi="Times New Roman" w:cs="Times New Roman"/>
+          <w:sz w:val="24"/>
+          <w:szCs w:val="24"/>
+        </w:rPr>
+      </w:pPr>
+      <w:r>
+        <w:rPr>
+          <w:rFonts w:ascii="Times New Roman" w:eastAsia="Times New Roman" w:hAnsi="Times New Roman" w:cs="Times New Roman"/>
+          <w:sz w:val="24"/>
+          <w:szCs w:val="24"/>
+        </w:rPr>
+        <w:t xml:space="preserve">       </w:t>
+      </w:r>
+      <w:r>
+        <w:rPr>
+          <w:rFonts w:ascii="Times New Roman" w:eastAsia="Times New Roman" w:hAnsi="Times New Roman" w:cs="Times New Roman"/>
+          <w:sz w:val="24"/>
+          <w:szCs w:val="24"/>
+        </w:rPr>
+        <w:t xml:space="preserve"> (13117008)</w:t>
+      </w:r>
+      <w:r>
+        <w:rPr>
+          <w:rFonts w:ascii="Times New Roman" w:eastAsia="Times New Roman" w:hAnsi="Times New Roman" w:cs="Times New Roman"/>
+          <w:sz w:val="24"/>
+          <w:szCs w:val="24"/>
         </w:rPr>
         <w:tab/>
-        <w:t xml:space="preserve">    Yash Sharma</w:t>
-      </w:r>
-    </w:p>
-    <w:p>
-      <w:pPr>
-        <w:rPr>
-          <w:rFonts w:ascii="Times New Roman" w:eastAsia="Times New Roman" w:hAnsi="Times New Roman" w:cs="Times New Roman"/>
-          <w:sz w:val="24"/>
-          <w:szCs w:val="24"/>
-        </w:rPr>
-      </w:pPr>
-      <w:r>
-        <w:rPr>
-          <w:rFonts w:ascii="Times New Roman" w:eastAsia="Times New Roman" w:hAnsi="Times New Roman" w:cs="Times New Roman"/>
-          <w:sz w:val="24"/>
-          <w:szCs w:val="24"/>
-        </w:rPr>
-        <w:t xml:space="preserve">       </w:t>
-      </w:r>
-      <w:r>
-        <w:rPr>
-          <w:rFonts w:ascii="Times New Roman" w:eastAsia="Times New Roman" w:hAnsi="Times New Roman" w:cs="Times New Roman"/>
-          <w:sz w:val="24"/>
-          <w:szCs w:val="24"/>
-        </w:rPr>
-        <w:t xml:space="preserve">   </w:t>
-      </w:r>
-      <w:r>
-        <w:rPr>
-          <w:rFonts w:ascii="Times New Roman" w:eastAsia="Times New Roman" w:hAnsi="Times New Roman" w:cs="Times New Roman"/>
-          <w:sz w:val="24"/>
-          <w:szCs w:val="24"/>
-        </w:rPr>
-        <w:t>(13117008)</w:t>
       </w:r>
       <w:r>
         <w:rPr>
@@ -364,23 +418,23 @@
           <w:szCs w:val="24"/>
         </w:rPr>
         <w:tab/>
-      </w:r>
-      <w:r>
-        <w:rPr>
-          <w:rFonts w:ascii="Times New Roman" w:eastAsia="Times New Roman" w:hAnsi="Times New Roman" w:cs="Times New Roman"/>
-          <w:sz w:val="24"/>
-          <w:szCs w:val="24"/>
-        </w:rPr>
-        <w:tab/>
-        <w:t xml:space="preserve">           </w:t>
-      </w:r>
-      <w:r>
-        <w:rPr>
-          <w:rFonts w:ascii="Times New Roman" w:eastAsia="Times New Roman" w:hAnsi="Times New Roman" w:cs="Times New Roman"/>
-          <w:sz w:val="24"/>
-          <w:szCs w:val="24"/>
-        </w:rPr>
-        <w:t xml:space="preserve">   </w:t>
+        <w:t xml:space="preserve">        </w:t>
+      </w:r>
+      <w:r>
+        <w:rPr>
+          <w:rFonts w:ascii="Times New Roman" w:eastAsia="Times New Roman" w:hAnsi="Times New Roman" w:cs="Times New Roman"/>
+          <w:sz w:val="24"/>
+          <w:szCs w:val="24"/>
+        </w:rPr>
+        <w:t xml:space="preserve"> </w:t>
+      </w:r>
+      <w:r>
+        <w:rPr>
+          <w:rFonts w:ascii="Times New Roman" w:eastAsia="Times New Roman" w:hAnsi="Times New Roman" w:cs="Times New Roman"/>
+          <w:sz w:val="24"/>
+          <w:szCs w:val="24"/>
+        </w:rPr>
+        <w:t xml:space="preserve"> </w:t>
       </w:r>
       <w:r>
         <w:rPr>
@@ -405,6 +459,14 @@
           <w:sz w:val="24"/>
           <w:szCs w:val="24"/>
         </w:rPr>
+        <w:t xml:space="preserve">  </w:t>
+      </w:r>
+      <w:r>
+        <w:rPr>
+          <w:rFonts w:ascii="Times New Roman" w:eastAsia="Times New Roman" w:hAnsi="Times New Roman" w:cs="Times New Roman"/>
+          <w:sz w:val="24"/>
+          <w:szCs w:val="24"/>
+        </w:rPr>
         <w:t xml:space="preserve">   </w:t>
       </w:r>
       <w:r>
@@ -413,6 +475,14 @@
           <w:sz w:val="24"/>
           <w:szCs w:val="24"/>
         </w:rPr>
+        <w:t xml:space="preserve"> </w:t>
+      </w:r>
+      <w:r>
+        <w:rPr>
+          <w:rFonts w:ascii="Times New Roman" w:eastAsia="Times New Roman" w:hAnsi="Times New Roman" w:cs="Times New Roman"/>
+          <w:sz w:val="24"/>
+          <w:szCs w:val="24"/>
+        </w:rPr>
         <w:t>(13117079)</w:t>
       </w:r>
     </w:p>
@@ -468,39 +538,78 @@
           <w:szCs w:val="28"/>
           <w:highlight w:val="white"/>
         </w:rPr>
-        <w:t>Dr. Silad</w:t>
-      </w:r>
-      <w:bookmarkStart w:id="0" w:name="_GoBack"/>
-      <w:bookmarkEnd w:id="0"/>
-      <w:r>
-        <w:rPr>
-          <w:rFonts w:ascii="Times New Roman" w:eastAsia="Times New Roman" w:hAnsi="Times New Roman" w:cs="Times New Roman"/>
-          <w:sz w:val="28"/>
-          <w:szCs w:val="28"/>
-          <w:highlight w:val="white"/>
-        </w:rPr>
-        <w:t>itya Pal</w:t>
-      </w:r>
-    </w:p>
-    <w:p>
-      <w:pPr>
-        <w:widowControl w:val="0"/>
-        <w:spacing w:before="100" w:line="240" w:lineRule="auto"/>
-        <w:jc w:val="center"/>
-        <w:rPr>
-          <w:rFonts w:ascii="Times New Roman" w:eastAsia="Times New Roman" w:hAnsi="Times New Roman" w:cs="Times New Roman"/>
-          <w:sz w:val="24"/>
-          <w:szCs w:val="24"/>
-        </w:rPr>
-      </w:pPr>
-      <w:r>
-        <w:rPr>
-          <w:rFonts w:ascii="Times New Roman" w:eastAsia="Times New Roman" w:hAnsi="Times New Roman" w:cs="Times New Roman"/>
-          <w:sz w:val="28"/>
-          <w:szCs w:val="28"/>
-          <w:highlight w:val="white"/>
-        </w:rPr>
-        <w:t>Assistant Professor,</w:t>
+        <w:t>Dr. Siladitya Pal</w:t>
+      </w:r>
+    </w:p>
+    <w:p>
+      <w:pPr>
+        <w:widowControl w:val="0"/>
+        <w:spacing w:before="100"/>
+        <w:jc w:val="center"/>
+        <w:rPr>
+          <w:rFonts w:ascii="Times New Roman" w:eastAsia="Times New Roman" w:hAnsi="Times New Roman" w:cs="Times New Roman"/>
+          <w:sz w:val="26"/>
+          <w:szCs w:val="26"/>
+        </w:rPr>
+      </w:pPr>
+      <w:r>
+        <w:rPr>
+          <w:rFonts w:ascii="Times New Roman" w:eastAsia="Times New Roman" w:hAnsi="Times New Roman" w:cs="Times New Roman"/>
+          <w:sz w:val="26"/>
+          <w:szCs w:val="26"/>
+          <w:highlight w:val="white"/>
+        </w:rPr>
+        <w:t>Assistant Professor</w:t>
+      </w:r>
+    </w:p>
+    <w:p>
+      <w:pPr>
+        <w:widowControl w:val="0"/>
+        <w:jc w:val="center"/>
+        <w:rPr>
+          <w:rFonts w:ascii="Times New Roman" w:eastAsia="Times New Roman" w:hAnsi="Times New Roman" w:cs="Times New Roman"/>
+          <w:sz w:val="26"/>
+          <w:szCs w:val="26"/>
+          <w:highlight w:val="white"/>
+        </w:rPr>
+      </w:pPr>
+      <w:r>
+        <w:rPr>
+          <w:rFonts w:ascii="Times New Roman" w:eastAsia="Times New Roman" w:hAnsi="Times New Roman" w:cs="Times New Roman"/>
+          <w:sz w:val="26"/>
+          <w:szCs w:val="26"/>
+          <w:highlight w:val="white"/>
+        </w:rPr>
+        <w:t>Department of Mechanical</w:t>
+      </w:r>
+      <w:r>
+        <w:rPr>
+          <w:rFonts w:ascii="Times New Roman" w:eastAsia="Times New Roman" w:hAnsi="Times New Roman" w:cs="Times New Roman"/>
+          <w:sz w:val="26"/>
+          <w:szCs w:val="26"/>
+          <w:highlight w:val="white"/>
+        </w:rPr>
+        <w:t xml:space="preserve"> and Industrial Engineering</w:t>
+      </w:r>
+    </w:p>
+    <w:p>
+      <w:pPr>
+        <w:widowControl w:val="0"/>
+        <w:jc w:val="center"/>
+        <w:rPr>
+          <w:rFonts w:ascii="Times New Roman" w:eastAsia="Times New Roman" w:hAnsi="Times New Roman" w:cs="Times New Roman"/>
+          <w:sz w:val="26"/>
+          <w:szCs w:val="26"/>
+        </w:rPr>
+      </w:pPr>
+      <w:r>
+        <w:rPr>
+          <w:rFonts w:ascii="Times New Roman" w:eastAsia="Times New Roman" w:hAnsi="Times New Roman" w:cs="Times New Roman"/>
+          <w:sz w:val="26"/>
+          <w:szCs w:val="26"/>
+          <w:highlight w:val="white"/>
+        </w:rPr>
+        <w:t>IIT Roorkee</w:t>
       </w:r>
     </w:p>
     <w:p>
@@ -512,18 +621,8 @@
           <w:rFonts w:ascii="Times New Roman" w:eastAsia="Times New Roman" w:hAnsi="Times New Roman" w:cs="Times New Roman"/>
           <w:sz w:val="28"/>
           <w:szCs w:val="28"/>
-          <w:highlight w:val="white"/>
-        </w:rPr>
-      </w:pPr>
-      <w:r>
-        <w:rPr>
-          <w:rFonts w:ascii="Times New Roman" w:eastAsia="Times New Roman" w:hAnsi="Times New Roman" w:cs="Times New Roman"/>
-          <w:sz w:val="28"/>
-          <w:szCs w:val="28"/>
-          <w:highlight w:val="white"/>
-        </w:rPr>
-        <w:t>Department of Mechanical</w:t>
-      </w:r>
+        </w:rPr>
+      </w:pPr>
     </w:p>
     <w:p>
       <w:pPr>
@@ -532,41 +631,10 @@
         <w:jc w:val="center"/>
         <w:rPr>
           <w:rFonts w:ascii="Times New Roman" w:eastAsia="Times New Roman" w:hAnsi="Times New Roman" w:cs="Times New Roman"/>
-          <w:sz w:val="28"/>
-          <w:szCs w:val="28"/>
-          <w:highlight w:val="white"/>
-        </w:rPr>
-      </w:pPr>
-      <w:r>
-        <w:rPr>
-          <w:rFonts w:ascii="Times New Roman" w:eastAsia="Times New Roman" w:hAnsi="Times New Roman" w:cs="Times New Roman"/>
-          <w:sz w:val="28"/>
-          <w:szCs w:val="28"/>
-          <w:highlight w:val="white"/>
-        </w:rPr>
-        <w:t>and Industrial Engineering,</w:t>
-      </w:r>
-    </w:p>
-    <w:p>
-      <w:pPr>
-        <w:widowControl w:val="0"/>
-        <w:spacing w:line="240" w:lineRule="auto"/>
-        <w:jc w:val="center"/>
-        <w:rPr>
-          <w:rFonts w:ascii="Times New Roman" w:eastAsia="Times New Roman" w:hAnsi="Times New Roman" w:cs="Times New Roman"/>
-          <w:sz w:val="24"/>
-          <w:szCs w:val="24"/>
-        </w:rPr>
-      </w:pPr>
-      <w:r>
-        <w:rPr>
-          <w:rFonts w:ascii="Times New Roman" w:eastAsia="Times New Roman" w:hAnsi="Times New Roman" w:cs="Times New Roman"/>
-          <w:sz w:val="28"/>
-          <w:szCs w:val="28"/>
-          <w:highlight w:val="white"/>
-        </w:rPr>
-        <w:t>IIT Roorkee</w:t>
-      </w:r>
+          <w:sz w:val="24"/>
+          <w:szCs w:val="24"/>
+        </w:rPr>
+      </w:pPr>
     </w:p>
     <w:p>
       <w:pPr>
@@ -585,8 +653,8 @@
         </w:rPr>
         <w:drawing>
           <wp:inline distT="0" distB="0" distL="0" distR="0" wp14:anchorId="50E1D6C0" wp14:editId="02F86755">
-            <wp:extent cx="1990725" cy="1781175"/>
-            <wp:effectExtent l="0" t="0" r="0" b="0"/>
+            <wp:extent cx="2065020" cy="2009775"/>
+            <wp:effectExtent l="0" t="0" r="0" b="9525"/>
             <wp:docPr id="1" name="image2.jpg" descr="IITR New Logo.jpg"/>
             <wp:cNvGraphicFramePr/>
             <a:graphic xmlns:a="http://schemas.openxmlformats.org/drawingml/2006/main">
@@ -606,7 +674,7 @@
                   <pic:spPr>
                     <a:xfrm>
                       <a:off x="0" y="0"/>
-                      <a:ext cx="1990725" cy="1781175"/>
+                      <a:ext cx="2065020" cy="2009775"/>
                     </a:xfrm>
                     <a:prstGeom prst="rect">
                       <a:avLst/>
@@ -628,20 +696,33 @@
         <w:rPr>
           <w:rFonts w:ascii="Times New Roman" w:eastAsia="Times New Roman" w:hAnsi="Times New Roman" w:cs="Times New Roman"/>
           <w:b/>
-          <w:sz w:val="28"/>
-          <w:szCs w:val="28"/>
-          <w:highlight w:val="white"/>
-        </w:rPr>
-      </w:pPr>
-      <w:r>
+          <w:sz w:val="24"/>
+          <w:szCs w:val="24"/>
+        </w:rPr>
+      </w:pPr>
+    </w:p>
+    <w:p>
+      <w:pPr>
+        <w:widowControl w:val="0"/>
+        <w:spacing w:before="120" w:after="120" w:line="240" w:lineRule="auto"/>
+        <w:jc w:val="center"/>
         <w:rPr>
           <w:rFonts w:ascii="Times New Roman" w:eastAsia="Times New Roman" w:hAnsi="Times New Roman" w:cs="Times New Roman"/>
           <w:b/>
-          <w:sz w:val="28"/>
-          <w:szCs w:val="28"/>
-          <w:highlight w:val="white"/>
-        </w:rPr>
-        <w:t>DEPARTMENT OF MECHANICAL AND INDUSTRIAL ENGINEERING</w:t>
+          <w:sz w:val="36"/>
+          <w:szCs w:val="36"/>
+          <w:highlight w:val="white"/>
+        </w:rPr>
+      </w:pPr>
+      <w:r>
+        <w:rPr>
+          <w:rFonts w:ascii="Times New Roman" w:eastAsia="Times New Roman" w:hAnsi="Times New Roman" w:cs="Times New Roman"/>
+          <w:b/>
+          <w:sz w:val="36"/>
+          <w:szCs w:val="36"/>
+          <w:highlight w:val="white"/>
+        </w:rPr>
+        <w:t>Department of Mechanical and Industrial Engineering</w:t>
       </w:r>
     </w:p>
     <w:p>
@@ -652,8 +733,8 @@
         <w:rPr>
           <w:rFonts w:ascii="Times New Roman" w:eastAsia="Times New Roman" w:hAnsi="Times New Roman" w:cs="Times New Roman"/>
           <w:b/>
-          <w:sz w:val="28"/>
-          <w:szCs w:val="28"/>
+          <w:sz w:val="36"/>
+          <w:szCs w:val="36"/>
           <w:highlight w:val="white"/>
         </w:rPr>
       </w:pPr>
@@ -661,14 +742,29 @@
         <w:rPr>
           <w:rFonts w:ascii="Times New Roman" w:eastAsia="Times New Roman" w:hAnsi="Times New Roman" w:cs="Times New Roman"/>
           <w:b/>
-          <w:sz w:val="28"/>
-          <w:szCs w:val="28"/>
-          <w:highlight w:val="white"/>
-        </w:rPr>
-        <w:t>INDIAN INSTITUTE OF TECHNOLOGY ROORKEE</w:t>
-      </w:r>
-    </w:p>
-    <w:p/>
+          <w:sz w:val="36"/>
+          <w:szCs w:val="36"/>
+          <w:highlight w:val="white"/>
+        </w:rPr>
+        <w:t>Indian Institute of Technology Roorkee</w:t>
+      </w:r>
+    </w:p>
+    <w:p>
+      <w:pPr>
+        <w:widowControl w:val="0"/>
+        <w:spacing w:before="120" w:after="120" w:line="240" w:lineRule="auto"/>
+        <w:jc w:val="center"/>
+      </w:pPr>
+      <w:r>
+        <w:rPr>
+          <w:rFonts w:ascii="Times New Roman" w:eastAsia="Times New Roman" w:hAnsi="Times New Roman" w:cs="Times New Roman"/>
+          <w:sz w:val="36"/>
+          <w:szCs w:val="36"/>
+          <w:highlight w:val="white"/>
+        </w:rPr>
+        <w:t>May, 2017</w:t>
+      </w:r>
+    </w:p>
     <w:sectPr>
       <w:pgSz w:w="12240" w:h="15840"/>
       <w:pgMar w:top="1440" w:right="1440" w:bottom="1440" w:left="1440" w:header="720" w:footer="720" w:gutter="0"/>
@@ -1110,6 +1206,23 @@
     <w:semiHidden/>
     <w:unhideWhenUsed/>
   </w:style>
+  <w:style w:type="paragraph" w:styleId="NormalWeb">
+    <w:name w:val="Normal (Web)"/>
+    <w:basedOn w:val="Normal"/>
+    <w:uiPriority w:val="99"/>
+    <w:semiHidden/>
+    <w:unhideWhenUsed/>
+    <w:rsid w:val="00924A69"/>
+    <w:pPr>
+      <w:spacing w:before="100" w:beforeAutospacing="1" w:after="100" w:afterAutospacing="1" w:line="240" w:lineRule="auto"/>
+    </w:pPr>
+    <w:rPr>
+      <w:rFonts w:ascii="Times New Roman" w:eastAsiaTheme="minorEastAsia" w:hAnsi="Times New Roman" w:cs="Times New Roman"/>
+      <w:color w:val="auto"/>
+      <w:sz w:val="24"/>
+      <w:szCs w:val="24"/>
+    </w:rPr>
+  </w:style>
 </w:styles>
 </file>
 

</xml_diff>